<commit_message>
feat: update activity report generation to accept form data and process multiple image uploads.
</commit_message>
<xml_diff>
--- a/leo-management/templates/reports/activity-report-template.docx
+++ b/leo-management/templates/reports/activity-report-template.docx
@@ -4788,15 +4788,7 @@
                 <w:sz w:val="20"/>
                 <w:szCs w:val="20"/>
               </w:rPr>
-              <w:t>otherGuests</w:t>
-            </w:r>
-            <w:r>
-              <w:rPr>
-                <w:rFonts w:eastAsia="Arial" w:cstheme="minorHAnsi"/>
-                <w:sz w:val="20"/>
-                <w:szCs w:val="20"/>
-              </w:rPr>
-              <w:t>D</w:t>
+              <w:t>otherGuestsD</w:t>
             </w:r>
             <w:r>
               <w:rPr>
@@ -7040,307 +7032,64 @@
       <w:r>
         <w:rPr>
           <w:rFonts w:cstheme="minorHAnsi"/>
-          <w:noProof/>
           <w:sz w:val="22"/>
           <w:szCs w:val="22"/>
-          <w:lang w:bidi="si-LK"/>
-        </w:rPr>
-        <mc:AlternateContent>
-          <mc:Choice Requires="wps">
-            <w:drawing>
-              <wp:anchor distT="0" distB="0" distL="114300" distR="114300" simplePos="0" relativeHeight="251660288" behindDoc="0" locked="0" layoutInCell="1" allowOverlap="1" wp14:anchorId="7D147F2C" wp14:editId="165FB87E">
-                <wp:simplePos x="0" y="0"/>
-                <wp:positionH relativeFrom="column">
-                  <wp:posOffset>2913708</wp:posOffset>
-                </wp:positionH>
-                <wp:positionV relativeFrom="paragraph">
-                  <wp:posOffset>117034</wp:posOffset>
-                </wp:positionV>
-                <wp:extent cx="2849883" cy="2160270"/>
-                <wp:effectExtent l="0" t="0" r="26667" b="11430"/>
-                <wp:wrapNone/>
-                <wp:docPr id="3" name="Rectangle 7"/>
-                <wp:cNvGraphicFramePr/>
-                <a:graphic xmlns:a="http://schemas.openxmlformats.org/drawingml/2006/main">
-                  <a:graphicData uri="http://schemas.microsoft.com/office/word/2010/wordprocessingShape">
-                    <wps:wsp>
-                      <wps:cNvSpPr/>
-                      <wps:spPr>
-                        <a:xfrm>
-                          <a:off x="0" y="0"/>
-                          <a:ext cx="2849883" cy="2160270"/>
-                        </a:xfrm>
-                        <a:prstGeom prst="rect">
-                          <a:avLst/>
-                        </a:prstGeom>
-                        <a:solidFill>
-                          <a:srgbClr val="FFFFFF"/>
-                        </a:solidFill>
-                        <a:ln w="12701" cap="flat">
-                          <a:solidFill>
-                            <a:srgbClr val="000000"/>
-                          </a:solidFill>
-                          <a:prstDash val="solid"/>
-                          <a:round/>
-                        </a:ln>
-                      </wps:spPr>
-                      <wps:txbx>
-                        <w:txbxContent>
-                          <w:p>
-                            <w:pPr>
-                              <w:jc w:val="center"/>
-                            </w:pPr>
-                            <w:r>
-                              <w:rPr>
-                                <w:rFonts w:ascii="Libre Franklin Medium" w:eastAsia="Libre Franklin Medium" w:hAnsi="Libre Franklin Medium" w:cs="Libre Franklin Medium"/>
-                                <w:color w:val="000000"/>
-                                <w:sz w:val="144"/>
-                              </w:rPr>
-                              <w:t>2R</w:t>
-                            </w:r>
-                          </w:p>
-                          <w:p>
-                            <w:pPr>
-                              <w:jc w:val="center"/>
-                            </w:pPr>
-                            <w:r>
-                              <w:rPr>
-                                <w:rFonts w:ascii="Calibri" w:eastAsia="Calibri" w:hAnsi="Calibri" w:cs="Calibri"/>
-                                <w:color w:val="000000"/>
-                                <w:sz w:val="20"/>
-                              </w:rPr>
-                              <w:t xml:space="preserve"> (3.5inch x 2.5inch)</w:t>
-                            </w:r>
-                          </w:p>
-                        </w:txbxContent>
-                      </wps:txbx>
-                      <wps:bodyPr vert="horz" wrap="square" lIns="88897" tIns="38103" rIns="88897" bIns="38103" anchor="t" anchorCtr="0" compatLnSpc="0">
-                        <a:noAutofit/>
-                      </wps:bodyPr>
-                    </wps:wsp>
-                  </a:graphicData>
-                </a:graphic>
-              </wp:anchor>
-            </w:drawing>
-          </mc:Choice>
-          <mc:Fallback>
-            <w:pict>
-              <v:rect w14:anchorId="7D147F2C" id="Rectangle 7" o:spid="_x0000_s1026" style="position:absolute;margin-left:229.45pt;margin-top:9.2pt;width:224.4pt;height:170.1pt;z-index:251660288;visibility:visible;mso-wrap-style:square;mso-wrap-distance-left:9pt;mso-wrap-distance-top:0;mso-wrap-distance-right:9pt;mso-wrap-distance-bottom:0;mso-position-horizontal:absolute;mso-position-horizontal-relative:text;mso-position-vertical:absolute;mso-position-vertical-relative:text;v-text-anchor:top" o:gfxdata="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" strokeweight=".35281mm">
-                <v:stroke joinstyle="round"/>
-                <v:textbox inset="2.46936mm,1.0584mm,2.46936mm,1.0584mm">
-                  <w:txbxContent>
-                    <w:p>
-                      <w:pPr>
-                        <w:jc w:val="center"/>
-                      </w:pPr>
-                      <w:r>
-                        <w:rPr>
-                          <w:rFonts w:ascii="Libre Franklin Medium" w:eastAsia="Libre Franklin Medium" w:hAnsi="Libre Franklin Medium" w:cs="Libre Franklin Medium"/>
-                          <w:color w:val="000000"/>
-                          <w:sz w:val="144"/>
-                        </w:rPr>
-                        <w:t>2R</w:t>
-                      </w:r>
-                    </w:p>
-                    <w:p>
-                      <w:pPr>
-                        <w:jc w:val="center"/>
-                      </w:pPr>
-                      <w:r>
-                        <w:rPr>
-                          <w:rFonts w:ascii="Calibri" w:eastAsia="Calibri" w:hAnsi="Calibri" w:cs="Calibri"/>
-                          <w:color w:val="000000"/>
-                          <w:sz w:val="20"/>
-                        </w:rPr>
-                        <w:t xml:space="preserve"> (3.5inch x 2.5inch)</w:t>
-                      </w:r>
-                    </w:p>
-                  </w:txbxContent>
-                </v:textbox>
-              </v:rect>
-            </w:pict>
-          </mc:Fallback>
-        </mc:AlternateContent>
+        </w:rPr>
+        <w:t>{%</w:t>
       </w:r>
+      <w:proofErr w:type="spellStart"/>
       <w:r>
         <w:rPr>
           <w:rFonts w:cstheme="minorHAnsi"/>
-          <w:noProof/>
           <w:sz w:val="22"/>
           <w:szCs w:val="22"/>
-          <w:lang w:bidi="si-LK"/>
-        </w:rPr>
-        <mc:AlternateContent>
-          <mc:Choice Requires="wps">
-            <w:drawing>
-              <wp:anchor distT="0" distB="0" distL="114300" distR="114300" simplePos="0" relativeHeight="251659264" behindDoc="0" locked="0" layoutInCell="1" allowOverlap="1" wp14:anchorId="713576D6" wp14:editId="2B1CF15F">
-                <wp:simplePos x="0" y="0"/>
-                <wp:positionH relativeFrom="margin">
-                  <wp:align>left</wp:align>
-                </wp:positionH>
-                <wp:positionV relativeFrom="paragraph">
-                  <wp:posOffset>98928</wp:posOffset>
-                </wp:positionV>
-                <wp:extent cx="2849883" cy="2160270"/>
-                <wp:effectExtent l="0" t="0" r="26667" b="11430"/>
-                <wp:wrapNone/>
-                <wp:docPr id="4" name="Rectangle 2"/>
-                <wp:cNvGraphicFramePr/>
-                <a:graphic xmlns:a="http://schemas.openxmlformats.org/drawingml/2006/main">
-                  <a:graphicData uri="http://schemas.microsoft.com/office/word/2010/wordprocessingShape">
-                    <wps:wsp>
-                      <wps:cNvSpPr/>
-                      <wps:spPr>
-                        <a:xfrm>
-                          <a:off x="0" y="0"/>
-                          <a:ext cx="2849883" cy="2160270"/>
-                        </a:xfrm>
-                        <a:prstGeom prst="rect">
-                          <a:avLst/>
-                        </a:prstGeom>
-                        <a:solidFill>
-                          <a:srgbClr val="FFFFFF"/>
-                        </a:solidFill>
-                        <a:ln w="12701" cap="flat">
-                          <a:solidFill>
-                            <a:srgbClr val="000000"/>
-                          </a:solidFill>
-                          <a:prstDash val="solid"/>
-                          <a:round/>
-                        </a:ln>
-                      </wps:spPr>
-                      <wps:txbx>
-                        <w:txbxContent>
-                          <w:p>
-                            <w:pPr>
-                              <w:jc w:val="center"/>
-                            </w:pPr>
-                            <w:r>
-                              <w:rPr>
-                                <w:rFonts w:ascii="Libre Franklin Medium" w:eastAsia="Libre Franklin Medium" w:hAnsi="Libre Franklin Medium" w:cs="Libre Franklin Medium"/>
-                                <w:color w:val="000000"/>
-                                <w:sz w:val="144"/>
-                              </w:rPr>
-                              <w:t>2R</w:t>
-                            </w:r>
-                          </w:p>
-                          <w:p>
-                            <w:pPr>
-                              <w:jc w:val="center"/>
-                            </w:pPr>
-                            <w:r>
-                              <w:rPr>
-                                <w:rFonts w:ascii="Calibri" w:eastAsia="Calibri" w:hAnsi="Calibri" w:cs="Calibri"/>
-                                <w:color w:val="000000"/>
-                                <w:sz w:val="20"/>
-                              </w:rPr>
-                              <w:t>(3.5inch x 2.5inch)</w:t>
-                            </w:r>
-                          </w:p>
-                        </w:txbxContent>
-                      </wps:txbx>
-                      <wps:bodyPr vert="horz" wrap="square" lIns="88897" tIns="38103" rIns="88897" bIns="38103" anchor="t" anchorCtr="0" compatLnSpc="0">
-                        <a:noAutofit/>
-                      </wps:bodyPr>
-                    </wps:wsp>
-                  </a:graphicData>
-                </a:graphic>
-              </wp:anchor>
-            </w:drawing>
-          </mc:Choice>
-          <mc:Fallback>
-            <w:pict>
-              <v:rect w14:anchorId="713576D6" id="Rectangle 2" o:spid="_x0000_s1027" style="position:absolute;margin-left:0;margin-top:7.8pt;width:224.4pt;height:170.1pt;z-index:251659264;visibility:visible;mso-wrap-style:square;mso-wrap-distance-left:9pt;mso-wrap-distance-top:0;mso-wrap-distance-right:9pt;mso-wrap-distance-bottom:0;mso-position-horizontal:left;mso-position-horizontal-relative:margin;mso-position-vertical:absolute;mso-position-vertical-relative:text;v-text-anchor:top" o:gfxdata="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" strokeweight=".35281mm">
-                <v:stroke joinstyle="round"/>
-                <v:textbox inset="2.46936mm,1.0584mm,2.46936mm,1.0584mm">
-                  <w:txbxContent>
-                    <w:p>
-                      <w:pPr>
-                        <w:jc w:val="center"/>
-                      </w:pPr>
-                      <w:r>
-                        <w:rPr>
-                          <w:rFonts w:ascii="Libre Franklin Medium" w:eastAsia="Libre Franklin Medium" w:hAnsi="Libre Franklin Medium" w:cs="Libre Franklin Medium"/>
-                          <w:color w:val="000000"/>
-                          <w:sz w:val="144"/>
-                        </w:rPr>
-                        <w:t>2R</w:t>
-                      </w:r>
-                    </w:p>
-                    <w:p>
-                      <w:pPr>
-                        <w:jc w:val="center"/>
-                      </w:pPr>
-                      <w:r>
-                        <w:rPr>
-                          <w:rFonts w:ascii="Calibri" w:eastAsia="Calibri" w:hAnsi="Calibri" w:cs="Calibri"/>
-                          <w:color w:val="000000"/>
-                          <w:sz w:val="20"/>
-                        </w:rPr>
-                        <w:t>(3.5inch x 2.5inch)</w:t>
-                      </w:r>
-                    </w:p>
-                  </w:txbxContent>
-                </v:textbox>
-                <w10:wrap anchorx="margin"/>
-              </v:rect>
-            </w:pict>
-          </mc:Fallback>
-        </mc:AlternateContent>
+        </w:rPr>
+        <w:t>gmPhoto</w:t>
       </w:r>
-    </w:p>
-    <w:p>
-      <w:pPr>
-        <w:rPr>
-          <w:rFonts w:eastAsia="Arial" w:cstheme="minorHAnsi"/>
-          <w:b/>
-          <w:bCs/>
+      <w:proofErr w:type="spellEnd"/>
+      <w:r>
+        <w:rPr>
+          <w:rFonts w:cstheme="minorHAnsi"/>
           <w:sz w:val="22"/>
           <w:szCs w:val="22"/>
-          <w:u w:val="single"/>
-        </w:rPr>
-      </w:pPr>
-    </w:p>
-    <w:p>
-      <w:pPr>
-        <w:rPr>
-          <w:rFonts w:eastAsia="Arial" w:cstheme="minorHAnsi"/>
+        </w:rPr>
+        <w:t>}</w:t>
+      </w:r>
+    </w:p>
+    <w:p>
+      <w:pPr>
+        <w:rPr>
+          <w:rFonts w:cstheme="minorHAnsi"/>
           <w:sz w:val="22"/>
           <w:szCs w:val="22"/>
         </w:rPr>
       </w:pPr>
-    </w:p>
-    <w:p>
-      <w:pPr>
-        <w:rPr>
-          <w:rFonts w:eastAsia="Arial" w:cstheme="minorHAnsi"/>
+      <w:r>
+        <w:rPr>
+          <w:rFonts w:cstheme="minorHAnsi"/>
           <w:sz w:val="22"/>
           <w:szCs w:val="22"/>
         </w:rPr>
-      </w:pPr>
-    </w:p>
-    <w:p>
-      <w:pPr>
-        <w:rPr>
-          <w:rFonts w:eastAsia="Arial" w:cstheme="minorHAnsi"/>
-          <w:sz w:val="30"/>
-          <w:szCs w:val="30"/>
-        </w:rPr>
-      </w:pPr>
-    </w:p>
-    <w:p>
-      <w:pPr>
-        <w:pStyle w:val="Heading1"/>
-        <w:rPr>
-          <w:rFonts w:asciiTheme="minorHAnsi" w:eastAsia="Arial" w:hAnsiTheme="minorHAnsi" w:cstheme="minorHAnsi"/>
-          <w:b/>
-          <w:bCs/>
-          <w:color w:val="auto"/>
-          <w:sz w:val="30"/>
-          <w:szCs w:val="30"/>
-          <w:u w:val="single"/>
-        </w:rPr>
-      </w:pPr>
+        <w:t>{%</w:t>
+      </w:r>
+      <w:proofErr w:type="spellStart"/>
+      <w:r>
+        <w:rPr>
+          <w:rFonts w:cstheme="minorHAnsi"/>
+          <w:sz w:val="22"/>
+          <w:szCs w:val="22"/>
+        </w:rPr>
+        <w:t>boardMeetingPhoto</w:t>
+      </w:r>
+      <w:proofErr w:type="spellEnd"/>
+      <w:r>
+        <w:rPr>
+          <w:rFonts w:cstheme="minorHAnsi"/>
+          <w:sz w:val="22"/>
+          <w:szCs w:val="22"/>
+        </w:rPr>
+        <w:t>}</w:t>
+      </w:r>
     </w:p>
     <w:p>
       <w:pPr>
@@ -7383,14 +7132,73 @@
         </w:rPr>
         <w:br/>
       </w:r>
+      <w:bookmarkEnd w:id="5"/>
+    </w:p>
+    <w:p>
+      <w:pPr>
+        <w:pStyle w:val="ListParagraph"/>
+        <w:spacing w:before="240" w:after="0" w:line="240" w:lineRule="auto"/>
+        <w:rPr>
+          <w:rFonts w:eastAsia="Arial" w:cstheme="minorHAnsi"/>
+          <w:color w:val="404040"/>
+        </w:rPr>
+      </w:pPr>
       <w:r>
         <w:rPr>
           <w:rFonts w:eastAsia="Arial" w:cstheme="minorHAnsi"/>
           <w:color w:val="404040"/>
         </w:rPr>
-        <w:t>May contain columns such as Name, Designation, Club and Signature</w:t>
+        <w:t>{#attendanceLists}</w:t>
       </w:r>
-      <w:bookmarkEnd w:id="5"/>
+    </w:p>
+    <w:p>
+      <w:pPr>
+        <w:pStyle w:val="ListParagraph"/>
+        <w:spacing w:before="240" w:after="0" w:line="240" w:lineRule="auto"/>
+        <w:rPr>
+          <w:rFonts w:eastAsia="Arial" w:cstheme="minorHAnsi"/>
+          <w:color w:val="404040"/>
+        </w:rPr>
+      </w:pPr>
+      <w:r>
+        <w:rPr>
+          <w:rFonts w:eastAsia="Arial" w:cstheme="minorHAnsi"/>
+          <w:color w:val="404040"/>
+        </w:rPr>
+        <w:t>{%image}</w:t>
+      </w:r>
+    </w:p>
+    <w:p>
+      <w:pPr>
+        <w:pStyle w:val="ListParagraph"/>
+        <w:spacing w:before="240" w:after="0" w:line="240" w:lineRule="auto"/>
+        <w:rPr>
+          <w:rFonts w:cstheme="minorHAnsi"/>
+        </w:rPr>
+      </w:pPr>
+      <w:r>
+        <w:rPr>
+          <w:rFonts w:eastAsia="Arial" w:cstheme="minorHAnsi"/>
+          <w:color w:val="404040"/>
+        </w:rPr>
+        <w:t>{/</w:t>
+      </w:r>
+      <w:proofErr w:type="spellStart"/>
+      <w:r>
+        <w:rPr>
+          <w:rFonts w:eastAsia="Arial" w:cstheme="minorHAnsi"/>
+          <w:color w:val="404040"/>
+        </w:rPr>
+        <w:t>attendanceLists</w:t>
+      </w:r>
+      <w:proofErr w:type="spellEnd"/>
+      <w:r>
+        <w:rPr>
+          <w:rFonts w:eastAsia="Arial" w:cstheme="minorHAnsi"/>
+          <w:color w:val="404040"/>
+        </w:rPr>
+        <w:t>}</w:t>
+      </w:r>
     </w:p>
     <w:p>
       <w:pPr>
@@ -7593,6 +7401,7 @@
           <w:szCs w:val="30"/>
           <w:u w:val="single"/>
         </w:rPr>
+        <w:lastRenderedPageBreak/>
         <w:t xml:space="preserve">Meeting Attendance of Leo club </w:t>
       </w:r>
       <w:proofErr w:type="gramStart"/>
@@ -8703,6 +8512,7 @@
           <w:szCs w:val="30"/>
           <w:u w:val="single"/>
         </w:rPr>
+        <w:lastRenderedPageBreak/>
         <w:t>Summary of Participation of Club Members in Events</w:t>
       </w:r>
       <w:bookmarkEnd w:id="6"/>
@@ -10540,6 +10350,7 @@
           <w:szCs w:val="30"/>
           <w:u w:val="single"/>
         </w:rPr>
+        <w:lastRenderedPageBreak/>
         <w:t>Monthly Project Summary</w:t>
       </w:r>
       <w:bookmarkEnd w:id="7"/>
@@ -10954,18 +10765,62 @@
           <w:sz w:val="24"/>
           <w:szCs w:val="24"/>
         </w:rPr>
-        <w:t>Attach screenshots of the submission of the Activity report to the MyLeo Portal and the update of projects in the MYLCI.</w:t>
+        <w:t>{%</w:t>
       </w:r>
-    </w:p>
-    <w:p>
-      <w:pPr>
-        <w:spacing w:before="240" w:after="0" w:line="240" w:lineRule="auto"/>
+      <w:proofErr w:type="spellStart"/>
+      <w:r>
         <w:rPr>
           <w:rFonts w:eastAsia="Arial" w:cs="Calibri"/>
           <w:sz w:val="24"/>
           <w:szCs w:val="24"/>
         </w:rPr>
-      </w:pPr>
+        <w:t>myleoUpdate</w:t>
+      </w:r>
+      <w:proofErr w:type="spellEnd"/>
+      <w:r>
+        <w:rPr>
+          <w:rFonts w:eastAsia="Arial" w:cs="Calibri"/>
+          <w:sz w:val="24"/>
+          <w:szCs w:val="24"/>
+        </w:rPr>
+        <w:t>}</w:t>
+      </w:r>
+    </w:p>
+    <w:p>
+      <w:pPr>
+        <w:spacing w:before="240" w:after="0" w:line="240" w:lineRule="auto"/>
+        <w:rPr>
+          <w:rFonts w:eastAsia="Arial" w:cs="Calibri"/>
+          <w:sz w:val="24"/>
+          <w:szCs w:val="24"/>
+        </w:rPr>
+      </w:pPr>
+      <w:r>
+        <w:rPr>
+          <w:rFonts w:eastAsia="Arial" w:cs="Calibri"/>
+          <w:sz w:val="24"/>
+          <w:szCs w:val="24"/>
+        </w:rPr>
+        <w:t>{%</w:t>
+      </w:r>
+      <w:proofErr w:type="spellStart"/>
+      <w:r>
+        <w:rPr>
+          <w:rFonts w:eastAsia="Arial" w:cs="Calibri"/>
+          <w:sz w:val="24"/>
+          <w:szCs w:val="24"/>
+        </w:rPr>
+        <w:t>mylciUpdate</w:t>
+      </w:r>
+      <w:proofErr w:type="spellEnd"/>
+      <w:r>
+        <w:rPr>
+          <w:rFonts w:eastAsia="Arial" w:cs="Calibri"/>
+          <w:sz w:val="24"/>
+          <w:szCs w:val="24"/>
+        </w:rPr>
+        <w:t>}</w:t>
+      </w:r>
     </w:p>
     <w:p>
       <w:pPr>
@@ -11010,7 +10865,7 @@
           <w:sz w:val="24"/>
           <w:szCs w:val="24"/>
         </w:rPr>
-        <w:t>Attach screenshots or provide links to the monthly publications and/or status updates of the club in the Websites/Blog.</w:t>
+        <w:t>{%newsletter}</w:t>
       </w:r>
     </w:p>
     <w:p>
@@ -11022,6 +10877,32 @@
           <w:szCs w:val="24"/>
         </w:rPr>
       </w:pPr>
+      <w:r>
+        <w:rPr>
+          <w:rFonts w:eastAsia="Arial" w:cs="Calibri"/>
+          <w:sz w:val="24"/>
+          <w:szCs w:val="24"/>
+        </w:rPr>
+        <w:t>{%blog}</w:t>
+      </w:r>
+    </w:p>
+    <w:p>
+      <w:pPr>
+        <w:spacing w:before="240" w:after="0" w:line="240" w:lineRule="auto"/>
+        <w:rPr>
+          <w:rFonts w:eastAsia="Arial" w:cs="Calibri"/>
+          <w:sz w:val="24"/>
+          <w:szCs w:val="24"/>
+        </w:rPr>
+      </w:pPr>
+      <w:r>
+        <w:rPr>
+          <w:rFonts w:eastAsia="Arial" w:cs="Calibri"/>
+          <w:sz w:val="24"/>
+          <w:szCs w:val="24"/>
+        </w:rPr>
+        <w:t>{%website}</w:t>
+      </w:r>
     </w:p>
     <w:p>
       <w:pPr>

</xml_diff>